<commit_message>
storing api key securely
</commit_message>
<xml_diff>
--- a/Development_with_Large_Language_Models_Tutorial_freecodecamp/development_with_llms.docx
+++ b/Development_with_Large_Language_Models_Tutorial_freecodecamp/development_with_llms.docx
@@ -18,27 +18,7 @@
           <w:sz w:val="44"/>
           <w:szCs w:val="44"/>
         </w:rPr>
-        <w:t xml:space="preserve">Development with Large Language Models Tutorial – OpenAI, </w:t>
-      </w:r>
-      <w:proofErr w:type="spellStart"/>
-      <w:r>
-        <w:rPr>
-          <w:b/>
-          <w:bCs/>
-          <w:sz w:val="44"/>
-          <w:szCs w:val="44"/>
-        </w:rPr>
-        <w:t>Langchain</w:t>
-      </w:r>
-      <w:proofErr w:type="spellEnd"/>
-      <w:r>
-        <w:rPr>
-          <w:b/>
-          <w:bCs/>
-          <w:sz w:val="44"/>
-          <w:szCs w:val="44"/>
-        </w:rPr>
-        <w:t>, Agents, Chroma</w:t>
+        <w:t>Development with Large Language Models Tutorial – OpenAI, Langchain, Agents, Chroma</w:t>
       </w:r>
     </w:p>
     <w:p>
@@ -142,6 +122,7 @@
       </w:pPr>
       <w:r>
         <w:rPr>
+          <w:noProof/>
           <w:sz w:val="24"/>
           <w:szCs w:val="24"/>
         </w:rPr>
@@ -235,27 +216,7 @@
           <w:sz w:val="24"/>
           <w:szCs w:val="24"/>
         </w:rPr>
-        <w:t xml:space="preserve">How </w:t>
-      </w:r>
-      <w:proofErr w:type="spellStart"/>
-      <w:r>
-        <w:rPr>
-          <w:b/>
-          <w:bCs/>
-          <w:sz w:val="24"/>
-          <w:szCs w:val="24"/>
-        </w:rPr>
-        <w:t>llms</w:t>
-      </w:r>
-      <w:proofErr w:type="spellEnd"/>
-      <w:r>
-        <w:rPr>
-          <w:b/>
-          <w:bCs/>
-          <w:sz w:val="24"/>
-          <w:szCs w:val="24"/>
-        </w:rPr>
-        <w:t xml:space="preserve"> work:</w:t>
+        <w:t>How llms work:</w:t>
       </w:r>
     </w:p>
     <w:p>
@@ -289,23 +250,7 @@
           <w:sz w:val="24"/>
           <w:szCs w:val="24"/>
         </w:rPr>
-        <w:t xml:space="preserve"> breaking the sentence into vector if words. Words are assigned </w:t>
-      </w:r>
-      <w:proofErr w:type="gramStart"/>
-      <w:r>
-        <w:rPr>
-          <w:sz w:val="24"/>
-          <w:szCs w:val="24"/>
-        </w:rPr>
-        <w:t>an</w:t>
-      </w:r>
-      <w:proofErr w:type="gramEnd"/>
-      <w:r>
-        <w:rPr>
-          <w:sz w:val="24"/>
-          <w:szCs w:val="24"/>
-        </w:rPr>
-        <w:t xml:space="preserve"> unique number. There are 2 extra tokens also present. One [CLS] for start of sentence and one [SEP] for end of sentence.</w:t>
+        <w:t xml:space="preserve"> breaking the sentence into vector if words. Words are assigned an unique number. There are 2 extra tokens also present. One [CLS] for start of sentence and one [SEP] for end of sentence.</w:t>
       </w:r>
     </w:p>
     <w:p>
@@ -368,23 +313,7 @@
           <w:szCs w:val="24"/>
         </w:rPr>
         <w:lastRenderedPageBreak/>
-        <w:t xml:space="preserve">millions of such sentences, this is the training </w:t>
-      </w:r>
-      <w:proofErr w:type="gramStart"/>
-      <w:r>
-        <w:rPr>
-          <w:sz w:val="24"/>
-          <w:szCs w:val="24"/>
-        </w:rPr>
-        <w:t>data</w:t>
-      </w:r>
-      <w:proofErr w:type="gramEnd"/>
-      <w:r>
-        <w:rPr>
-          <w:sz w:val="24"/>
-          <w:szCs w:val="24"/>
-        </w:rPr>
-        <w:t xml:space="preserve"> and we try to predict words in that sentence.</w:t>
+        <w:t>millions of such sentences, this is the training data and we try to predict words in that sentence.</w:t>
       </w:r>
     </w:p>
     <w:p>
@@ -461,25 +390,7 @@
           <w:szCs w:val="24"/>
           <w:u w:val="single"/>
         </w:rPr>
-        <w:t xml:space="preserve">Vector </w:t>
-      </w:r>
-      <w:proofErr w:type="spellStart"/>
-      <w:r>
-        <w:rPr>
-          <w:sz w:val="24"/>
-          <w:szCs w:val="24"/>
-          <w:u w:val="single"/>
-        </w:rPr>
-        <w:t>dbs</w:t>
-      </w:r>
-      <w:proofErr w:type="spellEnd"/>
-      <w:r>
-        <w:rPr>
-          <w:sz w:val="24"/>
-          <w:szCs w:val="24"/>
-          <w:u w:val="single"/>
-        </w:rPr>
-        <w:t xml:space="preserve"> is more efficient than fine tuning for data retrieval.</w:t>
+        <w:t>Vector dbs is more efficient than fine tuning for data retrieval.</w:t>
       </w:r>
     </w:p>
     <w:p>
@@ -494,21 +405,12 @@
           <w:szCs w:val="24"/>
         </w:rPr>
       </w:pPr>
-      <w:proofErr w:type="gramStart"/>
-      <w:r>
-        <w:rPr>
-          <w:sz w:val="24"/>
-          <w:szCs w:val="24"/>
-        </w:rPr>
-        <w:t>RHLS(</w:t>
-      </w:r>
-      <w:proofErr w:type="gramEnd"/>
-      <w:r>
-        <w:rPr>
-          <w:sz w:val="24"/>
-          <w:szCs w:val="24"/>
-        </w:rPr>
-        <w:t>reinforcement learning from human feedback)</w:t>
+      <w:r>
+        <w:rPr>
+          <w:sz w:val="24"/>
+          <w:szCs w:val="24"/>
+        </w:rPr>
+        <w:t>RHLS(reinforcement learning from human feedback)</w:t>
       </w:r>
       <w:r>
         <w:rPr>
@@ -559,34 +461,19 @@
           <w:sz w:val="24"/>
           <w:szCs w:val="24"/>
         </w:rPr>
-        <w:t xml:space="preserve">Ways of getting output from </w:t>
-      </w:r>
-      <w:proofErr w:type="spellStart"/>
-      <w:r>
-        <w:rPr>
-          <w:sz w:val="24"/>
-          <w:szCs w:val="24"/>
-        </w:rPr>
-        <w:t>llms</w:t>
-      </w:r>
-      <w:proofErr w:type="spellEnd"/>
-      <w:r>
-        <w:rPr>
-          <w:sz w:val="24"/>
-          <w:szCs w:val="24"/>
-        </w:rPr>
-        <w:t>:</w:t>
-      </w:r>
-    </w:p>
-    <w:p>
-      <w:pPr>
-        <w:rPr>
-          <w:sz w:val="24"/>
-          <w:szCs w:val="24"/>
-        </w:rPr>
-      </w:pPr>
-      <w:r>
-        <w:rPr>
+        <w:t>Ways of getting output from llms:</w:t>
+      </w:r>
+    </w:p>
+    <w:p>
+      <w:pPr>
+        <w:rPr>
+          <w:sz w:val="24"/>
+          <w:szCs w:val="24"/>
+        </w:rPr>
+      </w:pPr>
+      <w:r>
+        <w:rPr>
+          <w:noProof/>
           <w:sz w:val="24"/>
           <w:szCs w:val="24"/>
         </w:rPr>
@@ -654,23 +541,7 @@
           <w:sz w:val="24"/>
           <w:szCs w:val="24"/>
         </w:rPr>
-        <w:t xml:space="preserve"> using because it has more control parameters and closer to </w:t>
-      </w:r>
-      <w:proofErr w:type="spellStart"/>
-      <w:r>
-        <w:rPr>
-          <w:sz w:val="24"/>
-          <w:szCs w:val="24"/>
-        </w:rPr>
-        <w:t>api</w:t>
-      </w:r>
-      <w:proofErr w:type="spellEnd"/>
-      <w:r>
-        <w:rPr>
-          <w:sz w:val="24"/>
-          <w:szCs w:val="24"/>
-        </w:rPr>
-        <w:t xml:space="preserve"> working.</w:t>
+        <w:t xml:space="preserve"> using because it has more control parameters and closer to api working.</w:t>
       </w:r>
     </w:p>
     <w:p>
@@ -769,17 +640,8 @@
           <w:sz w:val="24"/>
           <w:szCs w:val="24"/>
         </w:rPr>
-        <w:t xml:space="preserve">Frequency penalty: if we want the model to give different answer even at same question then we use this. penalizes according to the frequency of the </w:t>
-      </w:r>
-      <w:proofErr w:type="gramStart"/>
-      <w:r>
-        <w:rPr>
-          <w:sz w:val="24"/>
-          <w:szCs w:val="24"/>
-        </w:rPr>
-        <w:t>word</w:t>
-      </w:r>
-      <w:proofErr w:type="gramEnd"/>
+        <w:t>Frequency penalty: if we want the model to give different answer even at same question then we use this. penalizes according to the frequency of the word</w:t>
+      </w:r>
     </w:p>
     <w:p>
       <w:pPr>
@@ -841,6 +703,7 @@
       </w:pPr>
       <w:r>
         <w:rPr>
+          <w:noProof/>
           <w:sz w:val="24"/>
           <w:szCs w:val="24"/>
         </w:rPr>
@@ -905,69 +768,34 @@
           <w:sz w:val="24"/>
           <w:szCs w:val="24"/>
         </w:rPr>
-        <w:t xml:space="preserve">Installing </w:t>
-      </w:r>
-      <w:proofErr w:type="spellStart"/>
-      <w:r>
-        <w:rPr>
-          <w:b/>
-          <w:bCs/>
-          <w:sz w:val="24"/>
-          <w:szCs w:val="24"/>
-        </w:rPr>
-        <w:t>openAI</w:t>
-      </w:r>
-      <w:proofErr w:type="spellEnd"/>
-      <w:r>
-        <w:rPr>
-          <w:b/>
-          <w:bCs/>
-          <w:sz w:val="24"/>
-          <w:szCs w:val="24"/>
-        </w:rPr>
-        <w:t>:</w:t>
-      </w:r>
-    </w:p>
-    <w:p>
-      <w:pPr>
-        <w:rPr>
-          <w:sz w:val="24"/>
-          <w:szCs w:val="24"/>
-        </w:rPr>
-      </w:pPr>
-      <w:r>
-        <w:rPr>
-          <w:sz w:val="24"/>
-          <w:szCs w:val="24"/>
-        </w:rPr>
-        <w:t xml:space="preserve">Download </w:t>
-      </w:r>
-      <w:proofErr w:type="spellStart"/>
-      <w:r>
-        <w:rPr>
-          <w:sz w:val="24"/>
-          <w:szCs w:val="24"/>
-        </w:rPr>
-        <w:t>openai</w:t>
-      </w:r>
-      <w:proofErr w:type="spellEnd"/>
-      <w:r>
-        <w:rPr>
-          <w:sz w:val="24"/>
-          <w:szCs w:val="24"/>
-        </w:rPr>
-        <w:t xml:space="preserve"> to desktop:</w:t>
-      </w:r>
-    </w:p>
-    <w:p>
-      <w:pPr>
-        <w:rPr>
-          <w:sz w:val="24"/>
-          <w:szCs w:val="24"/>
-        </w:rPr>
-      </w:pPr>
-      <w:r>
-        <w:rPr>
+        <w:t>Installing openAI:</w:t>
+      </w:r>
+    </w:p>
+    <w:p>
+      <w:pPr>
+        <w:rPr>
+          <w:sz w:val="24"/>
+          <w:szCs w:val="24"/>
+        </w:rPr>
+      </w:pPr>
+      <w:r>
+        <w:rPr>
+          <w:sz w:val="24"/>
+          <w:szCs w:val="24"/>
+        </w:rPr>
+        <w:t>Download openai to desktop:</w:t>
+      </w:r>
+    </w:p>
+    <w:p>
+      <w:pPr>
+        <w:rPr>
+          <w:sz w:val="24"/>
+          <w:szCs w:val="24"/>
+        </w:rPr>
+      </w:pPr>
+      <w:r>
+        <w:rPr>
+          <w:noProof/>
           <w:sz w:val="24"/>
           <w:szCs w:val="24"/>
         </w:rPr>
@@ -1020,34 +848,19 @@
           <w:sz w:val="24"/>
           <w:szCs w:val="24"/>
         </w:rPr>
-        <w:t xml:space="preserve">Upgrade </w:t>
-      </w:r>
-      <w:proofErr w:type="spellStart"/>
-      <w:r>
-        <w:rPr>
-          <w:sz w:val="24"/>
-          <w:szCs w:val="24"/>
-        </w:rPr>
-        <w:t>openai</w:t>
-      </w:r>
-      <w:proofErr w:type="spellEnd"/>
-      <w:r>
-        <w:rPr>
-          <w:sz w:val="24"/>
-          <w:szCs w:val="24"/>
-        </w:rPr>
-        <w:t>:</w:t>
-      </w:r>
-    </w:p>
-    <w:p>
-      <w:pPr>
-        <w:rPr>
-          <w:sz w:val="24"/>
-          <w:szCs w:val="24"/>
-        </w:rPr>
-      </w:pPr>
-      <w:r>
-        <w:rPr>
+        <w:t>Upgrade openai:</w:t>
+      </w:r>
+    </w:p>
+    <w:p>
+      <w:pPr>
+        <w:rPr>
+          <w:sz w:val="24"/>
+          <w:szCs w:val="24"/>
+        </w:rPr>
+      </w:pPr>
+      <w:r>
+        <w:rPr>
+          <w:noProof/>
           <w:sz w:val="24"/>
           <w:szCs w:val="24"/>
         </w:rPr>
@@ -1097,6 +910,7 @@
       </w:pPr>
       <w:r>
         <w:rPr>
+          <w:noProof/>
           <w:sz w:val="24"/>
           <w:szCs w:val="24"/>
         </w:rPr>
@@ -1141,17 +955,8 @@
           <w:sz w:val="24"/>
           <w:szCs w:val="24"/>
         </w:rPr>
-        <w:t xml:space="preserve">   Will let us use </w:t>
-      </w:r>
-      <w:proofErr w:type="gramStart"/>
-      <w:r>
-        <w:rPr>
-          <w:sz w:val="24"/>
-          <w:szCs w:val="24"/>
-        </w:rPr>
-        <w:t>chatgpt</w:t>
-      </w:r>
-      <w:proofErr w:type="gramEnd"/>
+        <w:t xml:space="preserve">   Will let us use chatgpt</w:t>
+      </w:r>
     </w:p>
     <w:p>
       <w:pPr>
@@ -1166,40 +971,37 @@
           <w:szCs w:val="24"/>
         </w:rPr>
         <w:lastRenderedPageBreak/>
-        <w:t xml:space="preserve">Create an </w:t>
-      </w:r>
-      <w:proofErr w:type="spellStart"/>
-      <w:r>
-        <w:rPr>
-          <w:sz w:val="24"/>
-          <w:szCs w:val="24"/>
-        </w:rPr>
-        <w:t>api</w:t>
-      </w:r>
-      <w:proofErr w:type="spellEnd"/>
-      <w:r>
-        <w:rPr>
-          <w:sz w:val="24"/>
-          <w:szCs w:val="24"/>
-        </w:rPr>
-        <w:t xml:space="preserve"> key and use it in your code.</w:t>
-      </w:r>
-      <w:r>
-        <w:rPr>
-          <w:sz w:val="24"/>
-          <w:szCs w:val="24"/>
-        </w:rPr>
-        <w:t xml:space="preserve"> Can be disabled </w:t>
-      </w:r>
-      <w:proofErr w:type="gramStart"/>
-      <w:r>
-        <w:rPr>
-          <w:sz w:val="24"/>
-          <w:szCs w:val="24"/>
-        </w:rPr>
-        <w:t>anytime</w:t>
-      </w:r>
-      <w:proofErr w:type="gramEnd"/>
+        <w:t>Create an api key and use it in your code.</w:t>
+      </w:r>
+      <w:r>
+        <w:rPr>
+          <w:sz w:val="24"/>
+          <w:szCs w:val="24"/>
+        </w:rPr>
+        <w:t xml:space="preserve"> Can be disabled anytime</w:t>
+      </w:r>
+      <w:r>
+        <w:rPr>
+          <w:sz w:val="24"/>
+          <w:szCs w:val="24"/>
+        </w:rPr>
+        <w:t>.</w:t>
+      </w:r>
+    </w:p>
+    <w:p>
+      <w:pPr>
+        <w:rPr>
+          <w:sz w:val="24"/>
+          <w:szCs w:val="24"/>
+        </w:rPr>
+      </w:pPr>
+      <w:r>
+        <w:rPr>
+          <w:sz w:val="24"/>
+          <w:szCs w:val="24"/>
+        </w:rPr>
+        <w:t>I have created a json file and stored the api key there. The json file is not being tracked by github as it is kept in a gitignore file so the api key is safe.</w:t>
+      </w:r>
     </w:p>
     <w:sectPr>
       <w:pgSz w:w="11906" w:h="16838"/>

</xml_diff>

<commit_message>
assistant with a personality
</commit_message>
<xml_diff>
--- a/Development_with_Large_Language_Models_Tutorial_freecodecamp/development_with_llms.docx
+++ b/Development_with_Large_Language_Models_Tutorial_freecodecamp/development_with_llms.docx
@@ -2011,6 +2011,45 @@
         </w:rPr>
         <w:t xml:space="preserve"> basics:</w:t>
       </w:r>
+      <w:r>
+        <w:rPr>
+          <w:sz w:val="24"/>
+          <w:szCs w:val="24"/>
+        </w:rPr>
+        <w:t xml:space="preserve"> </w:t>
+      </w:r>
+      <w:proofErr w:type="spellStart"/>
+      <w:r>
+        <w:rPr>
+          <w:sz w:val="24"/>
+          <w:szCs w:val="24"/>
+        </w:rPr>
+        <w:t>chianlit</w:t>
+      </w:r>
+      <w:proofErr w:type="spellEnd"/>
+      <w:r>
+        <w:rPr>
+          <w:sz w:val="24"/>
+          <w:szCs w:val="24"/>
+        </w:rPr>
+        <w:t xml:space="preserve"> will host the page on a local port of the computer. Also chainlit.md file contains some markdown which appears at the start of the </w:t>
+      </w:r>
+      <w:proofErr w:type="spellStart"/>
+      <w:r>
+        <w:rPr>
+          <w:sz w:val="24"/>
+          <w:szCs w:val="24"/>
+        </w:rPr>
+        <w:t>chianlit</w:t>
+      </w:r>
+      <w:proofErr w:type="spellEnd"/>
+      <w:r>
+        <w:rPr>
+          <w:sz w:val="24"/>
+          <w:szCs w:val="24"/>
+        </w:rPr>
+        <w:t xml:space="preserve"> website that we’ll make, its not important we can edit or delete it.</w:t>
+      </w:r>
     </w:p>
     <w:p>
       <w:pPr>
@@ -2040,9 +2079,9 @@
           <w:szCs w:val="24"/>
         </w:rPr>
         <w:drawing>
-          <wp:inline distT="0" distB="0" distL="0" distR="0" wp14:anchorId="63B56862" wp14:editId="41726E10">
-            <wp:extent cx="5363323" cy="4458322"/>
-            <wp:effectExtent l="0" t="0" r="8890" b="0"/>
+          <wp:inline distT="0" distB="0" distL="0" distR="0" wp14:anchorId="63B56862" wp14:editId="38CAB830">
+            <wp:extent cx="3785886" cy="3147060"/>
+            <wp:effectExtent l="0" t="0" r="5080" b="0"/>
             <wp:docPr id="551883499" name="Picture 1" descr="A computer screen with text on it&#10;&#10;Description automatically generated"/>
             <wp:cNvGraphicFramePr>
               <a:graphicFrameLocks xmlns:a="http://schemas.openxmlformats.org/drawingml/2006/main" noChangeAspect="1"/>
@@ -2063,7 +2102,7 @@
                   <pic:spPr>
                     <a:xfrm>
                       <a:off x="0" y="0"/>
-                      <a:ext cx="5363323" cy="4458322"/>
+                      <a:ext cx="3791267" cy="3151533"/>
                     </a:xfrm>
                     <a:prstGeom prst="rect">
                       <a:avLst/>
@@ -2090,6 +2129,13 @@
         </w:rPr>
         <w:t>Async and await meaning</w:t>
       </w:r>
+      <w:r>
+        <w:rPr>
+          <w:sz w:val="24"/>
+          <w:szCs w:val="24"/>
+        </w:rPr>
+        <w:t>:</w:t>
+      </w:r>
     </w:p>
     <w:p>
       <w:pPr>
@@ -2104,9 +2150,9 @@
           <w:szCs w:val="24"/>
         </w:rPr>
         <w:drawing>
-          <wp:inline distT="0" distB="0" distL="0" distR="0" wp14:anchorId="393BBD0E" wp14:editId="4AF31D1B">
-            <wp:extent cx="4369387" cy="1676400"/>
-            <wp:effectExtent l="0" t="0" r="0" b="0"/>
+          <wp:inline distT="0" distB="0" distL="0" distR="0" wp14:anchorId="393BBD0E" wp14:editId="70E4B206">
+            <wp:extent cx="3825240" cy="1467628"/>
+            <wp:effectExtent l="0" t="0" r="3810" b="0"/>
             <wp:docPr id="147144381" name="Picture 1"/>
             <wp:cNvGraphicFramePr>
               <a:graphicFrameLocks xmlns:a="http://schemas.openxmlformats.org/drawingml/2006/main" noChangeAspect="1"/>
@@ -2127,7 +2173,7 @@
                   <pic:spPr>
                     <a:xfrm>
                       <a:off x="0" y="0"/>
-                      <a:ext cx="4377164" cy="1679384"/>
+                      <a:ext cx="3857211" cy="1479894"/>
                     </a:xfrm>
                     <a:prstGeom prst="rect">
                       <a:avLst/>
@@ -2153,9 +2199,9 @@
           <w:szCs w:val="24"/>
         </w:rPr>
         <w:drawing>
-          <wp:inline distT="0" distB="0" distL="0" distR="0" wp14:anchorId="7C42EDFE" wp14:editId="692B9894">
-            <wp:extent cx="4443730" cy="769505"/>
-            <wp:effectExtent l="0" t="0" r="0" b="0"/>
+          <wp:inline distT="0" distB="0" distL="0" distR="0" wp14:anchorId="7C42EDFE" wp14:editId="78D9FBBF">
+            <wp:extent cx="3802380" cy="658445"/>
+            <wp:effectExtent l="0" t="0" r="0" b="8890"/>
             <wp:docPr id="1408176834" name="Picture 1"/>
             <wp:cNvGraphicFramePr>
               <a:graphicFrameLocks xmlns:a="http://schemas.openxmlformats.org/drawingml/2006/main" noChangeAspect="1"/>
@@ -2176,7 +2222,7 @@
                   <pic:spPr>
                     <a:xfrm>
                       <a:off x="0" y="0"/>
-                      <a:ext cx="4454669" cy="771399"/>
+                      <a:ext cx="3889368" cy="673508"/>
                     </a:xfrm>
                     <a:prstGeom prst="rect">
                       <a:avLst/>
@@ -2187,6 +2233,714 @@
             </a:graphic>
           </wp:inline>
         </w:drawing>
+      </w:r>
+    </w:p>
+    <w:p>
+      <w:pPr>
+        <w:rPr>
+          <w:sz w:val="24"/>
+          <w:szCs w:val="24"/>
+        </w:rPr>
+      </w:pPr>
+    </w:p>
+    <w:p>
+      <w:pPr>
+        <w:rPr>
+          <w:sz w:val="24"/>
+          <w:szCs w:val="24"/>
+        </w:rPr>
+      </w:pPr>
+      <w:r>
+        <w:rPr>
+          <w:sz w:val="24"/>
+          <w:szCs w:val="24"/>
+        </w:rPr>
+        <w:t xml:space="preserve">To run the </w:t>
+      </w:r>
+      <w:proofErr w:type="spellStart"/>
+      <w:r>
+        <w:rPr>
+          <w:sz w:val="24"/>
+          <w:szCs w:val="24"/>
+        </w:rPr>
+        <w:t>chainlit</w:t>
+      </w:r>
+      <w:proofErr w:type="spellEnd"/>
+      <w:r>
+        <w:rPr>
+          <w:sz w:val="24"/>
+          <w:szCs w:val="24"/>
+        </w:rPr>
+        <w:t xml:space="preserve"> file:</w:t>
+      </w:r>
+    </w:p>
+    <w:p>
+      <w:pPr>
+        <w:rPr>
+          <w:sz w:val="24"/>
+          <w:szCs w:val="24"/>
+        </w:rPr>
+      </w:pPr>
+      <w:r>
+        <w:rPr>
+          <w:sz w:val="24"/>
+          <w:szCs w:val="24"/>
+        </w:rPr>
+        <w:drawing>
+          <wp:inline distT="0" distB="0" distL="0" distR="0" wp14:anchorId="6F485BFE" wp14:editId="45FE2445">
+            <wp:extent cx="2000529" cy="400106"/>
+            <wp:effectExtent l="0" t="0" r="0" b="0"/>
+            <wp:docPr id="1463590937" name="Picture 1"/>
+            <wp:cNvGraphicFramePr>
+              <a:graphicFrameLocks xmlns:a="http://schemas.openxmlformats.org/drawingml/2006/main" noChangeAspect="1"/>
+            </wp:cNvGraphicFramePr>
+            <a:graphic xmlns:a="http://schemas.openxmlformats.org/drawingml/2006/main">
+              <a:graphicData uri="http://schemas.openxmlformats.org/drawingml/2006/picture">
+                <pic:pic xmlns:pic="http://schemas.openxmlformats.org/drawingml/2006/picture">
+                  <pic:nvPicPr>
+                    <pic:cNvPr id="1463590937" name=""/>
+                    <pic:cNvPicPr/>
+                  </pic:nvPicPr>
+                  <pic:blipFill>
+                    <a:blip r:embed="rId23"/>
+                    <a:stretch>
+                      <a:fillRect/>
+                    </a:stretch>
+                  </pic:blipFill>
+                  <pic:spPr>
+                    <a:xfrm>
+                      <a:off x="0" y="0"/>
+                      <a:ext cx="2000529" cy="400106"/>
+                    </a:xfrm>
+                    <a:prstGeom prst="rect">
+                      <a:avLst/>
+                    </a:prstGeom>
+                  </pic:spPr>
+                </pic:pic>
+              </a:graphicData>
+            </a:graphic>
+          </wp:inline>
+        </w:drawing>
+      </w:r>
+      <w:r>
+        <w:rPr>
+          <w:sz w:val="24"/>
+          <w:szCs w:val="24"/>
+        </w:rPr>
+        <w:t xml:space="preserve"> </w:t>
+      </w:r>
+    </w:p>
+    <w:p>
+      <w:pPr>
+        <w:rPr>
+          <w:sz w:val="24"/>
+          <w:szCs w:val="24"/>
+        </w:rPr>
+      </w:pPr>
+      <w:r>
+        <w:rPr>
+          <w:sz w:val="24"/>
+          <w:szCs w:val="24"/>
+        </w:rPr>
+        <w:lastRenderedPageBreak/>
+        <w:t>The w flag is used to make the site continue looking for changes, saving the file will preload the app.</w:t>
+      </w:r>
+    </w:p>
+    <w:p>
+      <w:pPr>
+        <w:rPr>
+          <w:sz w:val="24"/>
+          <w:szCs w:val="24"/>
+        </w:rPr>
+      </w:pPr>
+      <w:r>
+        <w:rPr>
+          <w:sz w:val="24"/>
+          <w:szCs w:val="24"/>
+        </w:rPr>
+        <w:t>Trial 1:</w:t>
+      </w:r>
+    </w:p>
+    <w:p>
+      <w:pPr>
+        <w:rPr>
+          <w:sz w:val="24"/>
+          <w:szCs w:val="24"/>
+        </w:rPr>
+      </w:pPr>
+      <w:r>
+        <w:rPr>
+          <w:sz w:val="24"/>
+          <w:szCs w:val="24"/>
+        </w:rPr>
+        <w:drawing>
+          <wp:inline distT="0" distB="0" distL="0" distR="0" wp14:anchorId="4422F79F" wp14:editId="1E1121F8">
+            <wp:extent cx="5731510" cy="2921635"/>
+            <wp:effectExtent l="0" t="0" r="2540" b="0"/>
+            <wp:docPr id="927561740" name="Picture 1"/>
+            <wp:cNvGraphicFramePr>
+              <a:graphicFrameLocks xmlns:a="http://schemas.openxmlformats.org/drawingml/2006/main" noChangeAspect="1"/>
+            </wp:cNvGraphicFramePr>
+            <a:graphic xmlns:a="http://schemas.openxmlformats.org/drawingml/2006/main">
+              <a:graphicData uri="http://schemas.openxmlformats.org/drawingml/2006/picture">
+                <pic:pic xmlns:pic="http://schemas.openxmlformats.org/drawingml/2006/picture">
+                  <pic:nvPicPr>
+                    <pic:cNvPr id="927561740" name=""/>
+                    <pic:cNvPicPr/>
+                  </pic:nvPicPr>
+                  <pic:blipFill>
+                    <a:blip r:embed="rId24"/>
+                    <a:stretch>
+                      <a:fillRect/>
+                    </a:stretch>
+                  </pic:blipFill>
+                  <pic:spPr>
+                    <a:xfrm>
+                      <a:off x="0" y="0"/>
+                      <a:ext cx="5731510" cy="2921635"/>
+                    </a:xfrm>
+                    <a:prstGeom prst="rect">
+                      <a:avLst/>
+                    </a:prstGeom>
+                  </pic:spPr>
+                </pic:pic>
+              </a:graphicData>
+            </a:graphic>
+          </wp:inline>
+        </w:drawing>
+      </w:r>
+    </w:p>
+    <w:p>
+      <w:pPr>
+        <w:rPr>
+          <w:sz w:val="24"/>
+          <w:szCs w:val="24"/>
+        </w:rPr>
+      </w:pPr>
+      <w:r>
+        <w:rPr>
+          <w:sz w:val="24"/>
+          <w:szCs w:val="24"/>
+        </w:rPr>
+        <w:t xml:space="preserve">This code because the response was not edited to only show the content displays the whole </w:t>
+      </w:r>
+      <w:proofErr w:type="spellStart"/>
+      <w:r>
+        <w:rPr>
+          <w:sz w:val="24"/>
+          <w:szCs w:val="24"/>
+        </w:rPr>
+        <w:t>json</w:t>
+      </w:r>
+      <w:proofErr w:type="spellEnd"/>
+      <w:r>
+        <w:rPr>
+          <w:sz w:val="24"/>
+          <w:szCs w:val="24"/>
+        </w:rPr>
+        <w:t xml:space="preserve"> in the chat like this:</w:t>
+      </w:r>
+    </w:p>
+    <w:p>
+      <w:pPr>
+        <w:rPr>
+          <w:sz w:val="24"/>
+          <w:szCs w:val="24"/>
+        </w:rPr>
+      </w:pPr>
+      <w:r>
+        <w:rPr>
+          <w:sz w:val="24"/>
+          <w:szCs w:val="24"/>
+        </w:rPr>
+        <w:drawing>
+          <wp:inline distT="0" distB="0" distL="0" distR="0" wp14:anchorId="0F352DE9" wp14:editId="33534F27">
+            <wp:extent cx="4943325" cy="3429000"/>
+            <wp:effectExtent l="0" t="0" r="0" b="0"/>
+            <wp:docPr id="1328768150" name="Picture 1" descr="A computer screen shot of a computer code&#10;&#10;Description automatically generated"/>
+            <wp:cNvGraphicFramePr>
+              <a:graphicFrameLocks xmlns:a="http://schemas.openxmlformats.org/drawingml/2006/main" noChangeAspect="1"/>
+            </wp:cNvGraphicFramePr>
+            <a:graphic xmlns:a="http://schemas.openxmlformats.org/drawingml/2006/main">
+              <a:graphicData uri="http://schemas.openxmlformats.org/drawingml/2006/picture">
+                <pic:pic xmlns:pic="http://schemas.openxmlformats.org/drawingml/2006/picture">
+                  <pic:nvPicPr>
+                    <pic:cNvPr id="1328768150" name="Picture 1" descr="A computer screen shot of a computer code&#10;&#10;Description automatically generated"/>
+                    <pic:cNvPicPr/>
+                  </pic:nvPicPr>
+                  <pic:blipFill>
+                    <a:blip r:embed="rId25"/>
+                    <a:stretch>
+                      <a:fillRect/>
+                    </a:stretch>
+                  </pic:blipFill>
+                  <pic:spPr>
+                    <a:xfrm>
+                      <a:off x="0" y="0"/>
+                      <a:ext cx="4966249" cy="3444902"/>
+                    </a:xfrm>
+                    <a:prstGeom prst="rect">
+                      <a:avLst/>
+                    </a:prstGeom>
+                  </pic:spPr>
+                </pic:pic>
+              </a:graphicData>
+            </a:graphic>
+          </wp:inline>
+        </w:drawing>
+      </w:r>
+    </w:p>
+    <w:p>
+      <w:pPr>
+        <w:rPr>
+          <w:sz w:val="24"/>
+          <w:szCs w:val="24"/>
+        </w:rPr>
+      </w:pPr>
+      <w:r>
+        <w:rPr>
+          <w:sz w:val="24"/>
+          <w:szCs w:val="24"/>
+        </w:rPr>
+        <w:t>By changing the send line to this:</w:t>
+      </w:r>
+    </w:p>
+    <w:p>
+      <w:pPr>
+        <w:rPr>
+          <w:sz w:val="24"/>
+          <w:szCs w:val="24"/>
+        </w:rPr>
+      </w:pPr>
+      <w:r>
+        <w:rPr>
+          <w:sz w:val="24"/>
+          <w:szCs w:val="24"/>
+        </w:rPr>
+        <w:drawing>
+          <wp:inline distT="0" distB="0" distL="0" distR="0" wp14:anchorId="4F6D1C05" wp14:editId="530A58B6">
+            <wp:extent cx="5731510" cy="593725"/>
+            <wp:effectExtent l="0" t="0" r="2540" b="0"/>
+            <wp:docPr id="353580923" name="Picture 1"/>
+            <wp:cNvGraphicFramePr>
+              <a:graphicFrameLocks xmlns:a="http://schemas.openxmlformats.org/drawingml/2006/main" noChangeAspect="1"/>
+            </wp:cNvGraphicFramePr>
+            <a:graphic xmlns:a="http://schemas.openxmlformats.org/drawingml/2006/main">
+              <a:graphicData uri="http://schemas.openxmlformats.org/drawingml/2006/picture">
+                <pic:pic xmlns:pic="http://schemas.openxmlformats.org/drawingml/2006/picture">
+                  <pic:nvPicPr>
+                    <pic:cNvPr id="353580923" name=""/>
+                    <pic:cNvPicPr/>
+                  </pic:nvPicPr>
+                  <pic:blipFill>
+                    <a:blip r:embed="rId26"/>
+                    <a:stretch>
+                      <a:fillRect/>
+                    </a:stretch>
+                  </pic:blipFill>
+                  <pic:spPr>
+                    <a:xfrm>
+                      <a:off x="0" y="0"/>
+                      <a:ext cx="5731510" cy="593725"/>
+                    </a:xfrm>
+                    <a:prstGeom prst="rect">
+                      <a:avLst/>
+                    </a:prstGeom>
+                  </pic:spPr>
+                </pic:pic>
+              </a:graphicData>
+            </a:graphic>
+          </wp:inline>
+        </w:drawing>
+      </w:r>
+    </w:p>
+    <w:p>
+      <w:pPr>
+        <w:rPr>
+          <w:sz w:val="24"/>
+          <w:szCs w:val="24"/>
+        </w:rPr>
+      </w:pPr>
+      <w:r>
+        <w:rPr>
+          <w:sz w:val="24"/>
+          <w:szCs w:val="24"/>
+        </w:rPr>
+        <w:lastRenderedPageBreak/>
+        <w:drawing>
+          <wp:inline distT="0" distB="0" distL="0" distR="0" wp14:anchorId="11E54D3E" wp14:editId="24D10610">
+            <wp:extent cx="3375660" cy="2164763"/>
+            <wp:effectExtent l="0" t="0" r="0" b="6985"/>
+            <wp:docPr id="1233295400" name="Picture 1" descr="A screenshot of a white text&#10;&#10;Description automatically generated"/>
+            <wp:cNvGraphicFramePr>
+              <a:graphicFrameLocks xmlns:a="http://schemas.openxmlformats.org/drawingml/2006/main" noChangeAspect="1"/>
+            </wp:cNvGraphicFramePr>
+            <a:graphic xmlns:a="http://schemas.openxmlformats.org/drawingml/2006/main">
+              <a:graphicData uri="http://schemas.openxmlformats.org/drawingml/2006/picture">
+                <pic:pic xmlns:pic="http://schemas.openxmlformats.org/drawingml/2006/picture">
+                  <pic:nvPicPr>
+                    <pic:cNvPr id="1233295400" name="Picture 1" descr="A screenshot of a white text&#10;&#10;Description automatically generated"/>
+                    <pic:cNvPicPr/>
+                  </pic:nvPicPr>
+                  <pic:blipFill>
+                    <a:blip r:embed="rId27"/>
+                    <a:stretch>
+                      <a:fillRect/>
+                    </a:stretch>
+                  </pic:blipFill>
+                  <pic:spPr>
+                    <a:xfrm>
+                      <a:off x="0" y="0"/>
+                      <a:ext cx="3381930" cy="2168784"/>
+                    </a:xfrm>
+                    <a:prstGeom prst="rect">
+                      <a:avLst/>
+                    </a:prstGeom>
+                  </pic:spPr>
+                </pic:pic>
+              </a:graphicData>
+            </a:graphic>
+          </wp:inline>
+        </w:drawing>
+      </w:r>
+    </w:p>
+    <w:p>
+      <w:pPr>
+        <w:rPr>
+          <w:sz w:val="24"/>
+          <w:szCs w:val="24"/>
+        </w:rPr>
+      </w:pPr>
+    </w:p>
+    <w:p>
+      <w:pPr>
+        <w:rPr>
+          <w:sz w:val="24"/>
+          <w:szCs w:val="24"/>
+        </w:rPr>
+      </w:pPr>
+      <w:r>
+        <w:rPr>
+          <w:sz w:val="24"/>
+          <w:szCs w:val="24"/>
+        </w:rPr>
+        <w:t>We can get a string response: but this took around 4-5 seconds to load.</w:t>
+      </w:r>
+    </w:p>
+    <w:p>
+      <w:pPr>
+        <w:pStyle w:val="ListParagraph"/>
+        <w:numPr>
+          <w:ilvl w:val="0"/>
+          <w:numId w:val="3"/>
+        </w:numPr>
+        <w:rPr>
+          <w:sz w:val="24"/>
+          <w:szCs w:val="24"/>
+        </w:rPr>
+      </w:pPr>
+      <w:r>
+        <w:rPr>
+          <w:sz w:val="24"/>
+          <w:szCs w:val="24"/>
+        </w:rPr>
+        <w:t xml:space="preserve">If I change the </w:t>
+      </w:r>
+      <w:proofErr w:type="spellStart"/>
+      <w:r>
+        <w:rPr>
+          <w:sz w:val="24"/>
+          <w:szCs w:val="24"/>
+        </w:rPr>
+        <w:t>max_tokens</w:t>
+      </w:r>
+      <w:proofErr w:type="spellEnd"/>
+      <w:r>
+        <w:rPr>
+          <w:sz w:val="24"/>
+          <w:szCs w:val="24"/>
+        </w:rPr>
+        <w:t xml:space="preserve"> then only those numbers of tokens will be displayed </w:t>
+      </w:r>
+      <w:proofErr w:type="spellStart"/>
+      <w:r>
+        <w:rPr>
+          <w:sz w:val="24"/>
+          <w:szCs w:val="24"/>
+        </w:rPr>
+        <w:t>n</w:t>
+      </w:r>
+      <w:proofErr w:type="spellEnd"/>
+      <w:r>
+        <w:rPr>
+          <w:sz w:val="24"/>
+          <w:szCs w:val="24"/>
+        </w:rPr>
+        <w:t xml:space="preserve"> the reply/response message.</w:t>
+      </w:r>
+    </w:p>
+    <w:p>
+      <w:pPr>
+        <w:pStyle w:val="ListParagraph"/>
+        <w:rPr>
+          <w:sz w:val="24"/>
+          <w:szCs w:val="24"/>
+        </w:rPr>
+      </w:pPr>
+    </w:p>
+    <w:p>
+      <w:pPr>
+        <w:pStyle w:val="ListParagraph"/>
+        <w:rPr>
+          <w:sz w:val="24"/>
+          <w:szCs w:val="24"/>
+        </w:rPr>
+      </w:pPr>
+      <w:r>
+        <w:rPr>
+          <w:sz w:val="24"/>
+          <w:szCs w:val="24"/>
+        </w:rPr>
+        <w:t>Giving a specific personality to the model:</w:t>
+      </w:r>
+    </w:p>
+    <w:p>
+      <w:pPr>
+        <w:pStyle w:val="ListParagraph"/>
+        <w:rPr>
+          <w:sz w:val="24"/>
+          <w:szCs w:val="24"/>
+        </w:rPr>
+      </w:pPr>
+      <w:r>
+        <w:rPr>
+          <w:sz w:val="24"/>
+          <w:szCs w:val="24"/>
+        </w:rPr>
+        <w:drawing>
+          <wp:inline distT="0" distB="0" distL="0" distR="0" wp14:anchorId="32228D60" wp14:editId="48C6D948">
+            <wp:extent cx="5731510" cy="1042035"/>
+            <wp:effectExtent l="0" t="0" r="2540" b="5715"/>
+            <wp:docPr id="1947484919" name="Picture 1"/>
+            <wp:cNvGraphicFramePr>
+              <a:graphicFrameLocks xmlns:a="http://schemas.openxmlformats.org/drawingml/2006/main" noChangeAspect="1"/>
+            </wp:cNvGraphicFramePr>
+            <a:graphic xmlns:a="http://schemas.openxmlformats.org/drawingml/2006/main">
+              <a:graphicData uri="http://schemas.openxmlformats.org/drawingml/2006/picture">
+                <pic:pic xmlns:pic="http://schemas.openxmlformats.org/drawingml/2006/picture">
+                  <pic:nvPicPr>
+                    <pic:cNvPr id="1947484919" name=""/>
+                    <pic:cNvPicPr/>
+                  </pic:nvPicPr>
+                  <pic:blipFill>
+                    <a:blip r:embed="rId28"/>
+                    <a:stretch>
+                      <a:fillRect/>
+                    </a:stretch>
+                  </pic:blipFill>
+                  <pic:spPr>
+                    <a:xfrm>
+                      <a:off x="0" y="0"/>
+                      <a:ext cx="5731510" cy="1042035"/>
+                    </a:xfrm>
+                    <a:prstGeom prst="rect">
+                      <a:avLst/>
+                    </a:prstGeom>
+                  </pic:spPr>
+                </pic:pic>
+              </a:graphicData>
+            </a:graphic>
+          </wp:inline>
+        </w:drawing>
+      </w:r>
+    </w:p>
+    <w:p>
+      <w:pPr>
+        <w:pStyle w:val="ListParagraph"/>
+        <w:rPr>
+          <w:sz w:val="24"/>
+          <w:szCs w:val="24"/>
+        </w:rPr>
+      </w:pPr>
+      <w:r>
+        <w:rPr>
+          <w:sz w:val="24"/>
+          <w:szCs w:val="24"/>
+        </w:rPr>
+        <w:drawing>
+          <wp:inline distT="0" distB="0" distL="0" distR="0" wp14:anchorId="6429C73A" wp14:editId="2D0A31C1">
+            <wp:extent cx="5731510" cy="1402715"/>
+            <wp:effectExtent l="0" t="0" r="2540" b="6985"/>
+            <wp:docPr id="2125162849" name="Picture 1" descr="A close-up of a message&#10;&#10;Description automatically generated"/>
+            <wp:cNvGraphicFramePr>
+              <a:graphicFrameLocks xmlns:a="http://schemas.openxmlformats.org/drawingml/2006/main" noChangeAspect="1"/>
+            </wp:cNvGraphicFramePr>
+            <a:graphic xmlns:a="http://schemas.openxmlformats.org/drawingml/2006/main">
+              <a:graphicData uri="http://schemas.openxmlformats.org/drawingml/2006/picture">
+                <pic:pic xmlns:pic="http://schemas.openxmlformats.org/drawingml/2006/picture">
+                  <pic:nvPicPr>
+                    <pic:cNvPr id="2125162849" name="Picture 1" descr="A close-up of a message&#10;&#10;Description automatically generated"/>
+                    <pic:cNvPicPr/>
+                  </pic:nvPicPr>
+                  <pic:blipFill>
+                    <a:blip r:embed="rId29"/>
+                    <a:stretch>
+                      <a:fillRect/>
+                    </a:stretch>
+                  </pic:blipFill>
+                  <pic:spPr>
+                    <a:xfrm>
+                      <a:off x="0" y="0"/>
+                      <a:ext cx="5731510" cy="1402715"/>
+                    </a:xfrm>
+                    <a:prstGeom prst="rect">
+                      <a:avLst/>
+                    </a:prstGeom>
+                  </pic:spPr>
+                </pic:pic>
+              </a:graphicData>
+            </a:graphic>
+          </wp:inline>
+        </w:drawing>
+      </w:r>
+    </w:p>
+    <w:p>
+      <w:pPr>
+        <w:rPr>
+          <w:sz w:val="24"/>
+          <w:szCs w:val="24"/>
+        </w:rPr>
+      </w:pPr>
+      <w:r>
+        <w:rPr>
+          <w:sz w:val="24"/>
+          <w:szCs w:val="24"/>
+        </w:rPr>
+        <w:t>Limitations of this method:</w:t>
+      </w:r>
+    </w:p>
+    <w:p>
+      <w:pPr>
+        <w:pStyle w:val="ListParagraph"/>
+        <w:numPr>
+          <w:ilvl w:val="0"/>
+          <w:numId w:val="4"/>
+        </w:numPr>
+        <w:rPr>
+          <w:sz w:val="24"/>
+          <w:szCs w:val="24"/>
+        </w:rPr>
+      </w:pPr>
+      <w:r>
+        <w:rPr>
+          <w:sz w:val="24"/>
+          <w:szCs w:val="24"/>
+        </w:rPr>
+        <w:t>No streaming involved – no live output prediction was there, I would wait for some time and then only I could see the whole output at once.</w:t>
+      </w:r>
+    </w:p>
+    <w:p>
+      <w:pPr>
+        <w:pStyle w:val="ListParagraph"/>
+        <w:numPr>
+          <w:ilvl w:val="0"/>
+          <w:numId w:val="4"/>
+        </w:numPr>
+        <w:rPr>
+          <w:sz w:val="24"/>
+          <w:szCs w:val="24"/>
+        </w:rPr>
+      </w:pPr>
+      <w:r>
+        <w:rPr>
+          <w:sz w:val="24"/>
+          <w:szCs w:val="24"/>
+        </w:rPr>
+        <w:t>No “generating” message to make the user know that yes, the model is working.</w:t>
+      </w:r>
+    </w:p>
+    <w:p>
+      <w:pPr>
+        <w:pStyle w:val="ListParagraph"/>
+        <w:numPr>
+          <w:ilvl w:val="0"/>
+          <w:numId w:val="4"/>
+        </w:numPr>
+        <w:rPr>
+          <w:sz w:val="24"/>
+          <w:szCs w:val="24"/>
+        </w:rPr>
+      </w:pPr>
+      <w:r>
+        <w:rPr>
+          <w:sz w:val="24"/>
+          <w:szCs w:val="24"/>
+        </w:rPr>
+        <w:t>User does not know what kind of assistant is running on the backend.</w:t>
+      </w:r>
+    </w:p>
+    <w:p>
+      <w:pPr>
+        <w:rPr>
+          <w:sz w:val="24"/>
+          <w:szCs w:val="24"/>
+        </w:rPr>
+      </w:pPr>
+    </w:p>
+    <w:p>
+      <w:pPr>
+        <w:rPr>
+          <w:sz w:val="24"/>
+          <w:szCs w:val="24"/>
+        </w:rPr>
+      </w:pPr>
+      <w:proofErr w:type="spellStart"/>
+      <w:r>
+        <w:rPr>
+          <w:sz w:val="24"/>
+          <w:szCs w:val="24"/>
+        </w:rPr>
+        <w:t>Langchain</w:t>
+      </w:r>
+      <w:proofErr w:type="spellEnd"/>
+      <w:r>
+        <w:rPr>
+          <w:sz w:val="24"/>
+          <w:szCs w:val="24"/>
+        </w:rPr>
+        <w:t xml:space="preserve">: we can use this library to resolve all these issues. Tis is the most powerful tool with multiple functionalities to interact with </w:t>
+      </w:r>
+      <w:proofErr w:type="spellStart"/>
+      <w:r>
+        <w:rPr>
+          <w:sz w:val="24"/>
+          <w:szCs w:val="24"/>
+        </w:rPr>
+        <w:t>gpt</w:t>
+      </w:r>
+      <w:proofErr w:type="spellEnd"/>
+      <w:r>
+        <w:rPr>
+          <w:sz w:val="24"/>
+          <w:szCs w:val="24"/>
+        </w:rPr>
+        <w:t xml:space="preserve"> </w:t>
+      </w:r>
+      <w:proofErr w:type="spellStart"/>
+      <w:r>
+        <w:rPr>
+          <w:sz w:val="24"/>
+          <w:szCs w:val="24"/>
+        </w:rPr>
+        <w:t>api</w:t>
+      </w:r>
+      <w:proofErr w:type="spellEnd"/>
+      <w:r>
+        <w:rPr>
+          <w:sz w:val="24"/>
+          <w:szCs w:val="24"/>
+        </w:rPr>
+        <w:t>.</w:t>
       </w:r>
     </w:p>
     <w:p>
@@ -2250,9 +3004,9 @@
 <file path=word/numbering.xml><?xml version="1.0" encoding="utf-8"?>
 <w:numbering xmlns:wpc="http://schemas.microsoft.com/office/word/2010/wordprocessingCanvas" xmlns:cx="http://schemas.microsoft.com/office/drawing/2014/chartex" xmlns:cx1="http://schemas.microsoft.com/office/drawing/2015/9/8/chartex" xmlns:cx2="http://schemas.microsoft.com/office/drawing/2015/10/21/chartex" xmlns:cx3="http://schemas.microsoft.com/office/drawing/2016/5/9/chartex" xmlns:cx4="http://schemas.microsoft.com/office/drawing/2016/5/10/chartex" xmlns:cx5="http://schemas.microsoft.com/office/drawing/2016/5/11/chartex" xmlns:cx6="http://schemas.microsoft.com/office/drawing/2016/5/12/chartex" xmlns:cx7="http://schemas.microsoft.com/office/drawing/2016/5/13/chartex" xmlns:cx8="http://schemas.microsoft.com/office/drawing/2016/5/14/chartex" xmlns:mc="http://schemas.openxmlformats.org/markup-compatibility/2006" xmlns:aink="http://schemas.microsoft.com/office/drawing/2016/ink" xmlns:am3d="http://schemas.microsoft.com/office/drawing/2017/model3d" xmlns:o="urn:schemas-microsoft-com:office:office" xmlns:oel="http://schemas.microsoft.com/office/2019/extlst" xmlns:r="http://schemas.openxmlformats.org/officeDocument/2006/relationships" xmlns:m="http://schemas.openxmlformats.org/officeDocument/2006/math" xmlns:v="urn:schemas-microsoft-com:vml" xmlns:wp14="http://schemas.microsoft.com/office/word/2010/wordprocessingDrawing" xmlns:wp="http://schemas.openxmlformats.org/drawingml/2006/wordprocessingDrawing" xmlns:w10="urn:schemas-microsoft-com:office:word" xmlns:w="http://schemas.openxmlformats.org/wordprocessingml/2006/main" xmlns:w14="http://schemas.microsoft.com/office/word/2010/wordml" xmlns:w15="http://schemas.microsoft.com/office/word/2012/wordml" xmlns:w16cex="http://schemas.microsoft.com/office/word/2018/wordml/cex" xmlns:w16cid="http://schemas.microsoft.com/office/word/2016/wordml/cid" xmlns:w16="http://schemas.microsoft.com/office/word/2018/wordml" xmlns:w16sdtdh="http://schemas.microsoft.com/office/word/2020/wordml/sdtdatahash" xmlns:w16se="http://schemas.microsoft.com/office/word/2015/wordml/symex" xmlns:wpg="http://schemas.microsoft.com/office/word/2010/wordprocessingGroup" xmlns:wpi="http://schemas.microsoft.com/office/word/2010/wordprocessingInk" xmlns:wne="http://schemas.microsoft.com/office/word/2006/wordml" xmlns:wps="http://schemas.microsoft.com/office/word/2010/wordprocessingShape" mc:Ignorable="w14 w15 w16se w16cid w16 w16cex w16sdtdh wp14">
   <w:abstractNum w:abstractNumId="0" w15:restartNumberingAfterBreak="0">
-    <w:nsid w:val="294F7697"/>
+    <w:nsid w:val="0898599F"/>
     <w:multiLevelType w:val="hybridMultilevel"/>
-    <w:tmpl w:val="9DC4DDA2"/>
+    <w:tmpl w:val="67547DFE"/>
     <w:lvl w:ilvl="0" w:tplc="4009000F">
       <w:start w:val="1"/>
       <w:numFmt w:val="decimal"/>
@@ -2339,9 +3093,121 @@
     </w:lvl>
   </w:abstractNum>
   <w:abstractNum w:abstractNumId="1" w15:restartNumberingAfterBreak="0">
-    <w:nsid w:val="2B742D63"/>
+    <w:nsid w:val="0E5A37D4"/>
     <w:multiLevelType w:val="hybridMultilevel"/>
-    <w:tmpl w:val="B254B62C"/>
+    <w:tmpl w:val="1818C784"/>
+    <w:lvl w:ilvl="0" w:tplc="046E4914">
+      <w:numFmt w:val="bullet"/>
+      <w:lvlText w:val=""/>
+      <w:lvlJc w:val="left"/>
+      <w:pPr>
+        <w:ind w:left="720" w:hanging="360"/>
+      </w:pPr>
+      <w:rPr>
+        <w:rFonts w:ascii="Wingdings" w:eastAsiaTheme="minorHAnsi" w:hAnsi="Wingdings" w:cstheme="minorBidi" w:hint="default"/>
+      </w:rPr>
+    </w:lvl>
+    <w:lvl w:ilvl="1" w:tplc="40090003" w:tentative="1">
+      <w:start w:val="1"/>
+      <w:numFmt w:val="bullet"/>
+      <w:lvlText w:val="o"/>
+      <w:lvlJc w:val="left"/>
+      <w:pPr>
+        <w:ind w:left="1440" w:hanging="360"/>
+      </w:pPr>
+      <w:rPr>
+        <w:rFonts w:ascii="Courier New" w:hAnsi="Courier New" w:cs="Courier New" w:hint="default"/>
+      </w:rPr>
+    </w:lvl>
+    <w:lvl w:ilvl="2" w:tplc="40090005" w:tentative="1">
+      <w:start w:val="1"/>
+      <w:numFmt w:val="bullet"/>
+      <w:lvlText w:val=""/>
+      <w:lvlJc w:val="left"/>
+      <w:pPr>
+        <w:ind w:left="2160" w:hanging="360"/>
+      </w:pPr>
+      <w:rPr>
+        <w:rFonts w:ascii="Wingdings" w:hAnsi="Wingdings" w:hint="default"/>
+      </w:rPr>
+    </w:lvl>
+    <w:lvl w:ilvl="3" w:tplc="40090001" w:tentative="1">
+      <w:start w:val="1"/>
+      <w:numFmt w:val="bullet"/>
+      <w:lvlText w:val=""/>
+      <w:lvlJc w:val="left"/>
+      <w:pPr>
+        <w:ind w:left="2880" w:hanging="360"/>
+      </w:pPr>
+      <w:rPr>
+        <w:rFonts w:ascii="Symbol" w:hAnsi="Symbol" w:hint="default"/>
+      </w:rPr>
+    </w:lvl>
+    <w:lvl w:ilvl="4" w:tplc="40090003" w:tentative="1">
+      <w:start w:val="1"/>
+      <w:numFmt w:val="bullet"/>
+      <w:lvlText w:val="o"/>
+      <w:lvlJc w:val="left"/>
+      <w:pPr>
+        <w:ind w:left="3600" w:hanging="360"/>
+      </w:pPr>
+      <w:rPr>
+        <w:rFonts w:ascii="Courier New" w:hAnsi="Courier New" w:cs="Courier New" w:hint="default"/>
+      </w:rPr>
+    </w:lvl>
+    <w:lvl w:ilvl="5" w:tplc="40090005" w:tentative="1">
+      <w:start w:val="1"/>
+      <w:numFmt w:val="bullet"/>
+      <w:lvlText w:val=""/>
+      <w:lvlJc w:val="left"/>
+      <w:pPr>
+        <w:ind w:left="4320" w:hanging="360"/>
+      </w:pPr>
+      <w:rPr>
+        <w:rFonts w:ascii="Wingdings" w:hAnsi="Wingdings" w:hint="default"/>
+      </w:rPr>
+    </w:lvl>
+    <w:lvl w:ilvl="6" w:tplc="40090001" w:tentative="1">
+      <w:start w:val="1"/>
+      <w:numFmt w:val="bullet"/>
+      <w:lvlText w:val=""/>
+      <w:lvlJc w:val="left"/>
+      <w:pPr>
+        <w:ind w:left="5040" w:hanging="360"/>
+      </w:pPr>
+      <w:rPr>
+        <w:rFonts w:ascii="Symbol" w:hAnsi="Symbol" w:hint="default"/>
+      </w:rPr>
+    </w:lvl>
+    <w:lvl w:ilvl="7" w:tplc="40090003" w:tentative="1">
+      <w:start w:val="1"/>
+      <w:numFmt w:val="bullet"/>
+      <w:lvlText w:val="o"/>
+      <w:lvlJc w:val="left"/>
+      <w:pPr>
+        <w:ind w:left="5760" w:hanging="360"/>
+      </w:pPr>
+      <w:rPr>
+        <w:rFonts w:ascii="Courier New" w:hAnsi="Courier New" w:cs="Courier New" w:hint="default"/>
+      </w:rPr>
+    </w:lvl>
+    <w:lvl w:ilvl="8" w:tplc="40090005" w:tentative="1">
+      <w:start w:val="1"/>
+      <w:numFmt w:val="bullet"/>
+      <w:lvlText w:val=""/>
+      <w:lvlJc w:val="left"/>
+      <w:pPr>
+        <w:ind w:left="6480" w:hanging="360"/>
+      </w:pPr>
+      <w:rPr>
+        <w:rFonts w:ascii="Wingdings" w:hAnsi="Wingdings" w:hint="default"/>
+      </w:rPr>
+    </w:lvl>
+  </w:abstractNum>
+  <w:abstractNum w:abstractNumId="2" w15:restartNumberingAfterBreak="0">
+    <w:nsid w:val="294F7697"/>
+    <w:multiLevelType w:val="hybridMultilevel"/>
+    <w:tmpl w:val="9DC4DDA2"/>
     <w:lvl w:ilvl="0" w:tplc="4009000F">
       <w:start w:val="1"/>
       <w:numFmt w:val="decimal"/>
@@ -2427,10 +3293,105 @@
       </w:pPr>
     </w:lvl>
   </w:abstractNum>
+  <w:abstractNum w:abstractNumId="3" w15:restartNumberingAfterBreak="0">
+    <w:nsid w:val="2B742D63"/>
+    <w:multiLevelType w:val="hybridMultilevel"/>
+    <w:tmpl w:val="B254B62C"/>
+    <w:lvl w:ilvl="0" w:tplc="4009000F">
+      <w:start w:val="1"/>
+      <w:numFmt w:val="decimal"/>
+      <w:lvlText w:val="%1."/>
+      <w:lvlJc w:val="left"/>
+      <w:pPr>
+        <w:ind w:left="720" w:hanging="360"/>
+      </w:pPr>
+      <w:rPr>
+        <w:rFonts w:hint="default"/>
+      </w:rPr>
+    </w:lvl>
+    <w:lvl w:ilvl="1" w:tplc="40090019" w:tentative="1">
+      <w:start w:val="1"/>
+      <w:numFmt w:val="lowerLetter"/>
+      <w:lvlText w:val="%2."/>
+      <w:lvlJc w:val="left"/>
+      <w:pPr>
+        <w:ind w:left="1440" w:hanging="360"/>
+      </w:pPr>
+    </w:lvl>
+    <w:lvl w:ilvl="2" w:tplc="4009001B" w:tentative="1">
+      <w:start w:val="1"/>
+      <w:numFmt w:val="lowerRoman"/>
+      <w:lvlText w:val="%3."/>
+      <w:lvlJc w:val="right"/>
+      <w:pPr>
+        <w:ind w:left="2160" w:hanging="180"/>
+      </w:pPr>
+    </w:lvl>
+    <w:lvl w:ilvl="3" w:tplc="4009000F" w:tentative="1">
+      <w:start w:val="1"/>
+      <w:numFmt w:val="decimal"/>
+      <w:lvlText w:val="%4."/>
+      <w:lvlJc w:val="left"/>
+      <w:pPr>
+        <w:ind w:left="2880" w:hanging="360"/>
+      </w:pPr>
+    </w:lvl>
+    <w:lvl w:ilvl="4" w:tplc="40090019" w:tentative="1">
+      <w:start w:val="1"/>
+      <w:numFmt w:val="lowerLetter"/>
+      <w:lvlText w:val="%5."/>
+      <w:lvlJc w:val="left"/>
+      <w:pPr>
+        <w:ind w:left="3600" w:hanging="360"/>
+      </w:pPr>
+    </w:lvl>
+    <w:lvl w:ilvl="5" w:tplc="4009001B" w:tentative="1">
+      <w:start w:val="1"/>
+      <w:numFmt w:val="lowerRoman"/>
+      <w:lvlText w:val="%6."/>
+      <w:lvlJc w:val="right"/>
+      <w:pPr>
+        <w:ind w:left="4320" w:hanging="180"/>
+      </w:pPr>
+    </w:lvl>
+    <w:lvl w:ilvl="6" w:tplc="4009000F" w:tentative="1">
+      <w:start w:val="1"/>
+      <w:numFmt w:val="decimal"/>
+      <w:lvlText w:val="%7."/>
+      <w:lvlJc w:val="left"/>
+      <w:pPr>
+        <w:ind w:left="5040" w:hanging="360"/>
+      </w:pPr>
+    </w:lvl>
+    <w:lvl w:ilvl="7" w:tplc="40090019" w:tentative="1">
+      <w:start w:val="1"/>
+      <w:numFmt w:val="lowerLetter"/>
+      <w:lvlText w:val="%8."/>
+      <w:lvlJc w:val="left"/>
+      <w:pPr>
+        <w:ind w:left="5760" w:hanging="360"/>
+      </w:pPr>
+    </w:lvl>
+    <w:lvl w:ilvl="8" w:tplc="4009001B" w:tentative="1">
+      <w:start w:val="1"/>
+      <w:numFmt w:val="lowerRoman"/>
+      <w:lvlText w:val="%9."/>
+      <w:lvlJc w:val="right"/>
+      <w:pPr>
+        <w:ind w:left="6480" w:hanging="180"/>
+      </w:pPr>
+    </w:lvl>
+  </w:abstractNum>
   <w:num w:numId="1" w16cid:durableId="350567059">
+    <w:abstractNumId w:val="3"/>
+  </w:num>
+  <w:num w:numId="2" w16cid:durableId="642587267">
+    <w:abstractNumId w:val="2"/>
+  </w:num>
+  <w:num w:numId="3" w16cid:durableId="203564881">
     <w:abstractNumId w:val="1"/>
   </w:num>
-  <w:num w:numId="2" w16cid:durableId="642587267">
+  <w:num w:numId="4" w16cid:durableId="1836067496">
     <w:abstractNumId w:val="0"/>
   </w:num>
 </w:numbering>

</xml_diff>

<commit_message>
langchain fist code template, API key expired. look for solution
</commit_message>
<xml_diff>
--- a/Development_with_Large_Language_Models_Tutorial_freecodecamp/development_with_llms.docx
+++ b/Development_with_Large_Language_Models_Tutorial_freecodecamp/development_with_llms.docx
@@ -290,7 +290,23 @@
           <w:sz w:val="24"/>
           <w:szCs w:val="24"/>
         </w:rPr>
-        <w:t xml:space="preserve"> breaking the sentence into vector if words. Words are assigned an unique number. There are 2 extra tokens also present. One [CLS] for start of sentence and one [SEP] for end of sentence.</w:t>
+        <w:t xml:space="preserve"> breaking the sentence into vector if words. Words are assigned </w:t>
+      </w:r>
+      <w:proofErr w:type="gramStart"/>
+      <w:r>
+        <w:rPr>
+          <w:sz w:val="24"/>
+          <w:szCs w:val="24"/>
+        </w:rPr>
+        <w:t>an</w:t>
+      </w:r>
+      <w:proofErr w:type="gramEnd"/>
+      <w:r>
+        <w:rPr>
+          <w:sz w:val="24"/>
+          <w:szCs w:val="24"/>
+        </w:rPr>
+        <w:t xml:space="preserve"> unique number. There are 2 extra tokens also present. One [CLS] for start of sentence and one [SEP] for end of sentence.</w:t>
       </w:r>
     </w:p>
     <w:p>
@@ -353,7 +369,23 @@
           <w:szCs w:val="24"/>
         </w:rPr>
         <w:lastRenderedPageBreak/>
-        <w:t>millions of such sentences, this is the training data and we try to predict words in that sentence.</w:t>
+        <w:t xml:space="preserve">millions of such sentences, this is the training </w:t>
+      </w:r>
+      <w:proofErr w:type="gramStart"/>
+      <w:r>
+        <w:rPr>
+          <w:sz w:val="24"/>
+          <w:szCs w:val="24"/>
+        </w:rPr>
+        <w:t>data</w:t>
+      </w:r>
+      <w:proofErr w:type="gramEnd"/>
+      <w:r>
+        <w:rPr>
+          <w:sz w:val="24"/>
+          <w:szCs w:val="24"/>
+        </w:rPr>
+        <w:t xml:space="preserve"> and we try to predict words in that sentence.</w:t>
       </w:r>
     </w:p>
     <w:p>
@@ -463,12 +495,21 @@
           <w:szCs w:val="24"/>
         </w:rPr>
       </w:pPr>
-      <w:r>
-        <w:rPr>
-          <w:sz w:val="24"/>
-          <w:szCs w:val="24"/>
-        </w:rPr>
-        <w:t>RHLS(reinforcement learning from human feedback)</w:t>
+      <w:proofErr w:type="gramStart"/>
+      <w:r>
+        <w:rPr>
+          <w:sz w:val="24"/>
+          <w:szCs w:val="24"/>
+        </w:rPr>
+        <w:t>RHLS(</w:t>
+      </w:r>
+      <w:proofErr w:type="gramEnd"/>
+      <w:r>
+        <w:rPr>
+          <w:sz w:val="24"/>
+          <w:szCs w:val="24"/>
+        </w:rPr>
+        <w:t>reinforcement learning from human feedback)</w:t>
       </w:r>
       <w:r>
         <w:rPr>
@@ -730,8 +771,17 @@
           <w:sz w:val="24"/>
           <w:szCs w:val="24"/>
         </w:rPr>
-        <w:t>Frequency penalty: if we want the model to give different answer even at same question then we use this. penalizes according to the frequency of the word</w:t>
-      </w:r>
+        <w:t xml:space="preserve">Frequency penalty: if we want the model to give different answer even at same question then we use this. penalizes according to the frequency of the </w:t>
+      </w:r>
+      <w:proofErr w:type="gramStart"/>
+      <w:r>
+        <w:rPr>
+          <w:sz w:val="24"/>
+          <w:szCs w:val="24"/>
+        </w:rPr>
+        <w:t>word</w:t>
+      </w:r>
+      <w:proofErr w:type="gramEnd"/>
     </w:p>
     <w:p>
       <w:pPr>
@@ -1097,8 +1147,17 @@
           <w:sz w:val="24"/>
           <w:szCs w:val="24"/>
         </w:rPr>
-        <w:t xml:space="preserve">   Will let us use chatgpt</w:t>
-      </w:r>
+        <w:t xml:space="preserve">   Will let us use </w:t>
+      </w:r>
+      <w:proofErr w:type="gramStart"/>
+      <w:r>
+        <w:rPr>
+          <w:sz w:val="24"/>
+          <w:szCs w:val="24"/>
+        </w:rPr>
+        <w:t>chatgpt</w:t>
+      </w:r>
+      <w:proofErr w:type="gramEnd"/>
     </w:p>
     <w:p>
       <w:pPr>
@@ -1702,6 +1761,7 @@
         <w:t xml:space="preserve"> is similar to </w:t>
       </w:r>
       <w:proofErr w:type="spellStart"/>
+      <w:proofErr w:type="gramStart"/>
       <w:r>
         <w:rPr>
           <w:sz w:val="24"/>
@@ -1710,6 +1770,7 @@
         <w:t>streamlit</w:t>
       </w:r>
       <w:proofErr w:type="spellEnd"/>
+      <w:proofErr w:type="gramEnd"/>
       <w:r>
         <w:rPr>
           <w:sz w:val="24"/>
@@ -1738,7 +1799,23 @@
           <w:sz w:val="24"/>
           <w:szCs w:val="24"/>
         </w:rPr>
-        <w:t xml:space="preserve"> is a python open source package. </w:t>
+        <w:t xml:space="preserve"> is a python </w:t>
+      </w:r>
+      <w:proofErr w:type="gramStart"/>
+      <w:r>
+        <w:rPr>
+          <w:sz w:val="24"/>
+          <w:szCs w:val="24"/>
+        </w:rPr>
+        <w:t>open source</w:t>
+      </w:r>
+      <w:proofErr w:type="gramEnd"/>
+      <w:r>
+        <w:rPr>
+          <w:sz w:val="24"/>
+          <w:szCs w:val="24"/>
+        </w:rPr>
+        <w:t xml:space="preserve"> package. </w:t>
       </w:r>
     </w:p>
     <w:p>
@@ -2652,9 +2729,18 @@
           <w:sz w:val="24"/>
           <w:szCs w:val="24"/>
         </w:rPr>
-        <w:t>max_tokens</w:t>
+        <w:t>max_</w:t>
+      </w:r>
+      <w:proofErr w:type="gramStart"/>
+      <w:r>
+        <w:rPr>
+          <w:sz w:val="24"/>
+          <w:szCs w:val="24"/>
+        </w:rPr>
+        <w:t>tokens</w:t>
       </w:r>
       <w:proofErr w:type="spellEnd"/>
+      <w:proofErr w:type="gramEnd"/>
       <w:r>
         <w:rPr>
           <w:sz w:val="24"/>
@@ -2836,7 +2922,23 @@
           <w:sz w:val="24"/>
           <w:szCs w:val="24"/>
         </w:rPr>
-        <w:t>No streaming involved – no live output prediction was there, I would wait for some time and then only I could see the whole output at once.</w:t>
+        <w:t xml:space="preserve">No streaming involved – no live output prediction was </w:t>
+      </w:r>
+      <w:proofErr w:type="gramStart"/>
+      <w:r>
+        <w:rPr>
+          <w:sz w:val="24"/>
+          <w:szCs w:val="24"/>
+        </w:rPr>
+        <w:t>there,</w:t>
+      </w:r>
+      <w:proofErr w:type="gramEnd"/>
+      <w:r>
+        <w:rPr>
+          <w:sz w:val="24"/>
+          <w:szCs w:val="24"/>
+        </w:rPr>
+        <w:t xml:space="preserve"> I would wait for some time and then only I could see the whole output at once.</w:t>
       </w:r>
     </w:p>
     <w:p>
@@ -2942,6 +3044,310 @@
         </w:rPr>
         <w:t>.</w:t>
       </w:r>
+    </w:p>
+    <w:p>
+      <w:pPr>
+        <w:rPr>
+          <w:sz w:val="24"/>
+          <w:szCs w:val="24"/>
+        </w:rPr>
+      </w:pPr>
+    </w:p>
+    <w:p>
+      <w:pPr>
+        <w:rPr>
+          <w:sz w:val="24"/>
+          <w:szCs w:val="24"/>
+        </w:rPr>
+      </w:pPr>
+    </w:p>
+    <w:p>
+      <w:pPr>
+        <w:rPr>
+          <w:sz w:val="24"/>
+          <w:szCs w:val="24"/>
+        </w:rPr>
+      </w:pPr>
+      <w:r>
+        <w:rPr>
+          <w:sz w:val="24"/>
+          <w:szCs w:val="24"/>
+        </w:rPr>
+        <w:lastRenderedPageBreak/>
+        <w:t>Installing Langhian on the PC:</w:t>
+      </w:r>
+    </w:p>
+    <w:p>
+      <w:pPr>
+        <w:rPr>
+          <w:sz w:val="24"/>
+          <w:szCs w:val="24"/>
+        </w:rPr>
+      </w:pPr>
+      <w:r>
+        <w:rPr>
+          <w:sz w:val="24"/>
+          <w:szCs w:val="24"/>
+        </w:rPr>
+        <w:drawing>
+          <wp:inline distT="0" distB="0" distL="0" distR="0" wp14:anchorId="69E21003" wp14:editId="208D458B">
+            <wp:extent cx="5258534" cy="952633"/>
+            <wp:effectExtent l="0" t="0" r="0" b="0"/>
+            <wp:docPr id="480702345" name="Picture 1" descr="A screen shot of a computer&#10;&#10;Description automatically generated"/>
+            <wp:cNvGraphicFramePr>
+              <a:graphicFrameLocks xmlns:a="http://schemas.openxmlformats.org/drawingml/2006/main" noChangeAspect="1"/>
+            </wp:cNvGraphicFramePr>
+            <a:graphic xmlns:a="http://schemas.openxmlformats.org/drawingml/2006/main">
+              <a:graphicData uri="http://schemas.openxmlformats.org/drawingml/2006/picture">
+                <pic:pic xmlns:pic="http://schemas.openxmlformats.org/drawingml/2006/picture">
+                  <pic:nvPicPr>
+                    <pic:cNvPr id="480702345" name="Picture 1" descr="A screen shot of a computer&#10;&#10;Description automatically generated"/>
+                    <pic:cNvPicPr/>
+                  </pic:nvPicPr>
+                  <pic:blipFill>
+                    <a:blip r:embed="rId30"/>
+                    <a:stretch>
+                      <a:fillRect/>
+                    </a:stretch>
+                  </pic:blipFill>
+                  <pic:spPr>
+                    <a:xfrm>
+                      <a:off x="0" y="0"/>
+                      <a:ext cx="5258534" cy="952633"/>
+                    </a:xfrm>
+                    <a:prstGeom prst="rect">
+                      <a:avLst/>
+                    </a:prstGeom>
+                  </pic:spPr>
+                </pic:pic>
+              </a:graphicData>
+            </a:graphic>
+          </wp:inline>
+        </w:drawing>
+      </w:r>
+    </w:p>
+    <w:p>
+      <w:pPr>
+        <w:rPr>
+          <w:sz w:val="24"/>
+          <w:szCs w:val="24"/>
+        </w:rPr>
+      </w:pPr>
+    </w:p>
+    <w:p>
+      <w:pPr>
+        <w:rPr>
+          <w:sz w:val="24"/>
+          <w:szCs w:val="24"/>
+        </w:rPr>
+      </w:pPr>
+      <w:r>
+        <w:rPr>
+          <w:sz w:val="24"/>
+          <w:szCs w:val="24"/>
+        </w:rPr>
+        <w:t>Basic code:</w:t>
+      </w:r>
+    </w:p>
+    <w:p>
+      <w:pPr>
+        <w:rPr>
+          <w:sz w:val="24"/>
+          <w:szCs w:val="24"/>
+        </w:rPr>
+      </w:pPr>
+      <w:r>
+        <w:rPr>
+          <w:sz w:val="24"/>
+          <w:szCs w:val="24"/>
+        </w:rPr>
+        <w:drawing>
+          <wp:inline distT="0" distB="0" distL="0" distR="0" wp14:anchorId="74BEBA4B" wp14:editId="7FB5AE9D">
+            <wp:extent cx="5731510" cy="1594485"/>
+            <wp:effectExtent l="0" t="0" r="2540" b="5715"/>
+            <wp:docPr id="812005467" name="Picture 1" descr="A screen shot of a computer&#10;&#10;Description automatically generated"/>
+            <wp:cNvGraphicFramePr>
+              <a:graphicFrameLocks xmlns:a="http://schemas.openxmlformats.org/drawingml/2006/main" noChangeAspect="1"/>
+            </wp:cNvGraphicFramePr>
+            <a:graphic xmlns:a="http://schemas.openxmlformats.org/drawingml/2006/main">
+              <a:graphicData uri="http://schemas.openxmlformats.org/drawingml/2006/picture">
+                <pic:pic xmlns:pic="http://schemas.openxmlformats.org/drawingml/2006/picture">
+                  <pic:nvPicPr>
+                    <pic:cNvPr id="812005467" name="Picture 1" descr="A screen shot of a computer&#10;&#10;Description automatically generated"/>
+                    <pic:cNvPicPr/>
+                  </pic:nvPicPr>
+                  <pic:blipFill>
+                    <a:blip r:embed="rId31"/>
+                    <a:stretch>
+                      <a:fillRect/>
+                    </a:stretch>
+                  </pic:blipFill>
+                  <pic:spPr>
+                    <a:xfrm>
+                      <a:off x="0" y="0"/>
+                      <a:ext cx="5731510" cy="1594485"/>
+                    </a:xfrm>
+                    <a:prstGeom prst="rect">
+                      <a:avLst/>
+                    </a:prstGeom>
+                  </pic:spPr>
+                </pic:pic>
+              </a:graphicData>
+            </a:graphic>
+          </wp:inline>
+        </w:drawing>
+      </w:r>
+    </w:p>
+    <w:p>
+      <w:pPr>
+        <w:rPr>
+          <w:sz w:val="24"/>
+          <w:szCs w:val="24"/>
+        </w:rPr>
+      </w:pPr>
+      <w:r>
+        <w:rPr>
+          <w:sz w:val="24"/>
+          <w:szCs w:val="24"/>
+        </w:rPr>
+        <w:t>Output:</w:t>
+      </w:r>
+    </w:p>
+    <w:p>
+      <w:pPr>
+        <w:rPr>
+          <w:sz w:val="24"/>
+          <w:szCs w:val="24"/>
+        </w:rPr>
+      </w:pPr>
+      <w:r>
+        <w:rPr>
+          <w:sz w:val="24"/>
+          <w:szCs w:val="24"/>
+        </w:rPr>
+        <w:drawing>
+          <wp:inline distT="0" distB="0" distL="0" distR="0" wp14:anchorId="400CD154" wp14:editId="46C76825">
+            <wp:extent cx="3724795" cy="1047896"/>
+            <wp:effectExtent l="0" t="0" r="9525" b="0"/>
+            <wp:docPr id="994792406" name="Picture 1" descr="A black screen with white text&#10;&#10;Description automatically generated"/>
+            <wp:cNvGraphicFramePr>
+              <a:graphicFrameLocks xmlns:a="http://schemas.openxmlformats.org/drawingml/2006/main" noChangeAspect="1"/>
+            </wp:cNvGraphicFramePr>
+            <a:graphic xmlns:a="http://schemas.openxmlformats.org/drawingml/2006/main">
+              <a:graphicData uri="http://schemas.openxmlformats.org/drawingml/2006/picture">
+                <pic:pic xmlns:pic="http://schemas.openxmlformats.org/drawingml/2006/picture">
+                  <pic:nvPicPr>
+                    <pic:cNvPr id="994792406" name="Picture 1" descr="A black screen with white text&#10;&#10;Description automatically generated"/>
+                    <pic:cNvPicPr/>
+                  </pic:nvPicPr>
+                  <pic:blipFill>
+                    <a:blip r:embed="rId32"/>
+                    <a:stretch>
+                      <a:fillRect/>
+                    </a:stretch>
+                  </pic:blipFill>
+                  <pic:spPr>
+                    <a:xfrm>
+                      <a:off x="0" y="0"/>
+                      <a:ext cx="3724795" cy="1047896"/>
+                    </a:xfrm>
+                    <a:prstGeom prst="rect">
+                      <a:avLst/>
+                    </a:prstGeom>
+                  </pic:spPr>
+                </pic:pic>
+              </a:graphicData>
+            </a:graphic>
+          </wp:inline>
+        </w:drawing>
+      </w:r>
+    </w:p>
+    <w:p>
+      <w:pPr>
+        <w:rPr>
+          <w:sz w:val="24"/>
+          <w:szCs w:val="24"/>
+        </w:rPr>
+      </w:pPr>
+      <w:r>
+        <w:rPr>
+          <w:sz w:val="24"/>
+          <w:szCs w:val="24"/>
+        </w:rPr>
+        <w:t>{question} the curly braces here indicate that this object needs to be formatted.</w:t>
+      </w:r>
+    </w:p>
+    <w:p>
+      <w:pPr>
+        <w:rPr>
+          <w:sz w:val="24"/>
+          <w:szCs w:val="24"/>
+        </w:rPr>
+      </w:pPr>
+      <w:r>
+        <w:rPr>
+          <w:sz w:val="24"/>
+          <w:szCs w:val="24"/>
+        </w:rPr>
+        <w:t>The way the libraries and methods are imported in above code give warning, as of oct 2023 this is how to do it:</w:t>
+      </w:r>
+    </w:p>
+    <w:p>
+      <w:pPr>
+        <w:rPr>
+          <w:sz w:val="24"/>
+          <w:szCs w:val="24"/>
+        </w:rPr>
+      </w:pPr>
+      <w:r>
+        <w:rPr>
+          <w:sz w:val="24"/>
+          <w:szCs w:val="24"/>
+        </w:rPr>
+        <w:drawing>
+          <wp:inline distT="0" distB="0" distL="0" distR="0" wp14:anchorId="68E175A8" wp14:editId="2C6B8A0B">
+            <wp:extent cx="4744112" cy="943107"/>
+            <wp:effectExtent l="0" t="0" r="0" b="9525"/>
+            <wp:docPr id="255407302" name="Picture 1" descr="A black background with multicolored text&#10;&#10;Description automatically generated"/>
+            <wp:cNvGraphicFramePr>
+              <a:graphicFrameLocks xmlns:a="http://schemas.openxmlformats.org/drawingml/2006/main" noChangeAspect="1"/>
+            </wp:cNvGraphicFramePr>
+            <a:graphic xmlns:a="http://schemas.openxmlformats.org/drawingml/2006/main">
+              <a:graphicData uri="http://schemas.openxmlformats.org/drawingml/2006/picture">
+                <pic:pic xmlns:pic="http://schemas.openxmlformats.org/drawingml/2006/picture">
+                  <pic:nvPicPr>
+                    <pic:cNvPr id="255407302" name="Picture 1" descr="A black background with multicolored text&#10;&#10;Description automatically generated"/>
+                    <pic:cNvPicPr/>
+                  </pic:nvPicPr>
+                  <pic:blipFill>
+                    <a:blip r:embed="rId33"/>
+                    <a:stretch>
+                      <a:fillRect/>
+                    </a:stretch>
+                  </pic:blipFill>
+                  <pic:spPr>
+                    <a:xfrm>
+                      <a:off x="0" y="0"/>
+                      <a:ext cx="4744112" cy="943107"/>
+                    </a:xfrm>
+                    <a:prstGeom prst="rect">
+                      <a:avLst/>
+                    </a:prstGeom>
+                  </pic:spPr>
+                </pic:pic>
+              </a:graphicData>
+            </a:graphic>
+          </wp:inline>
+        </w:drawing>
+      </w:r>
+    </w:p>
+    <w:p>
+      <w:pPr>
+        <w:rPr>
+          <w:sz w:val="24"/>
+          <w:szCs w:val="24"/>
+        </w:rPr>
+      </w:pPr>
     </w:p>
     <w:p>
       <w:pPr>

</xml_diff>